<commit_message>
mod document lab 2
</commit_message>
<xml_diff>
--- a/A24/LOG100-03/lab/lab2/Labo2_gabarit_rapport.docx
+++ b/A24/LOG100-03/lab/lab2/Labo2_gabarit_rapport.docx
@@ -273,6 +273,26 @@
               <w:tab/>
               <w:t xml:space="preserve"> </w:t>
             </w:r>
+            <w:proofErr w:type="spellStart"/>
+            <w:r>
+              <w:rPr>
+                <w:bCs/>
+                <w:sz w:val="24"/>
+                <w:szCs w:val="24"/>
+                <w:lang w:val="fr-FR"/>
+              </w:rPr>
+              <w:t>Joinvil</w:t>
+            </w:r>
+            <w:proofErr w:type="spellEnd"/>
+            <w:r>
+              <w:rPr>
+                <w:bCs/>
+                <w:sz w:val="24"/>
+                <w:szCs w:val="24"/>
+                <w:lang w:val="fr-FR"/>
+              </w:rPr>
+              <w:t xml:space="preserve"> Benjamin</w:t>
+            </w:r>
           </w:p>
         </w:tc>
       </w:tr>
@@ -314,7 +334,6 @@
               </w:tabs>
               <w:spacing w:after="120"/>
               <w:ind w:left="-103" w:hanging="39"/>
-              <w:jc w:val="center"/>
               <w:rPr>
                 <w:bCs/>
                 <w:sz w:val="24"/>
@@ -322,6 +341,15 @@
                 <w:lang w:val="fr-FR"/>
               </w:rPr>
             </w:pPr>
+            <w:r>
+              <w:rPr>
+                <w:bCs/>
+                <w:sz w:val="24"/>
+                <w:szCs w:val="24"/>
+                <w:lang w:val="fr-FR"/>
+              </w:rPr>
+              <w:t>03</w:t>
+            </w:r>
           </w:p>
         </w:tc>
       </w:tr>
@@ -378,6 +406,15 @@
                 <w:lang w:val="fr-FR"/>
               </w:rPr>
               <w:tab/>
+            </w:r>
+            <w:r>
+              <w:rPr>
+                <w:bCs/>
+                <w:sz w:val="24"/>
+                <w:szCs w:val="24"/>
+                <w:lang w:val="fr-FR"/>
+              </w:rPr>
+              <w:t>30 septembre 24</w:t>
             </w:r>
           </w:p>
         </w:tc>
@@ -921,7 +958,7 @@
                 <w:rFonts w:cstheme="minorHAnsi"/>
                 <w:bCs/>
               </w:rPr>
-              <w:t>Reseaux</w:t>
+              <w:t>Réseaux</w:t>
             </w:r>
           </w:p>
         </w:tc>
@@ -1350,13 +1387,31 @@
                 <w:bCs/>
               </w:rPr>
             </w:pPr>
+            <w:proofErr w:type="spellStart"/>
             <w:r>
               <w:rPr>
                 <w:rFonts w:cstheme="minorHAnsi"/>
                 <w:bCs/>
               </w:rPr>
-              <w:t>Dc fd</w:t>
-            </w:r>
+              <w:t>Dc</w:t>
+            </w:r>
+            <w:proofErr w:type="spellEnd"/>
+            <w:r>
+              <w:rPr>
+                <w:rFonts w:cstheme="minorHAnsi"/>
+                <w:bCs/>
+              </w:rPr>
+              <w:t xml:space="preserve"> </w:t>
+            </w:r>
+            <w:proofErr w:type="spellStart"/>
+            <w:r>
+              <w:rPr>
+                <w:rFonts w:cstheme="minorHAnsi"/>
+                <w:bCs/>
+              </w:rPr>
+              <w:t>fd</w:t>
+            </w:r>
+            <w:proofErr w:type="spellEnd"/>
           </w:p>
         </w:tc>
       </w:tr>
@@ -1442,6 +1497,7 @@
                 <w:bCs/>
               </w:rPr>
             </w:pPr>
+            <w:proofErr w:type="spellStart"/>
             <w:r>
               <w:rPr>
                 <w:rFonts w:cstheme="minorHAnsi"/>
@@ -1449,6 +1505,7 @@
               </w:rPr>
               <w:t>length</w:t>
             </w:r>
+            <w:proofErr w:type="spellEnd"/>
           </w:p>
         </w:tc>
         <w:tc>
@@ -2075,8 +2132,19 @@
                 <w:sz w:val="24"/>
                 <w:szCs w:val="24"/>
               </w:rPr>
-              <w:t>Header length</w:t>
-            </w:r>
+              <w:t xml:space="preserve">Header </w:t>
+            </w:r>
+            <w:proofErr w:type="spellStart"/>
+            <w:r>
+              <w:rPr>
+                <w:rFonts w:ascii="Times New Roman" w:hAnsi="Times New Roman" w:cs="Times New Roman"/>
+                <w:bCs/>
+                <w:sz w:val="24"/>
+                <w:szCs w:val="24"/>
+              </w:rPr>
+              <w:t>length</w:t>
+            </w:r>
+            <w:proofErr w:type="spellEnd"/>
           </w:p>
         </w:tc>
         <w:tc>
@@ -2121,6 +2189,7 @@
                 <w:lang w:val="en-US"/>
               </w:rPr>
             </w:pPr>
+            <w:proofErr w:type="spellStart"/>
             <w:r>
               <w:rPr>
                 <w:rFonts w:ascii="Times New Roman" w:hAnsi="Times New Roman" w:cs="Times New Roman"/>
@@ -2129,7 +2198,18 @@
                 <w:szCs w:val="24"/>
                 <w:lang w:val="en-US"/>
               </w:rPr>
-              <w:t xml:space="preserve">Diferentiated service field </w:t>
+              <w:t>Diferentiated</w:t>
+            </w:r>
+            <w:proofErr w:type="spellEnd"/>
+            <w:r>
+              <w:rPr>
+                <w:rFonts w:ascii="Times New Roman" w:hAnsi="Times New Roman" w:cs="Times New Roman"/>
+                <w:bCs/>
+                <w:sz w:val="24"/>
+                <w:szCs w:val="24"/>
+                <w:lang w:val="en-US"/>
+              </w:rPr>
+              <w:t xml:space="preserve"> service field </w:t>
             </w:r>
           </w:p>
         </w:tc>
@@ -2457,6 +2537,7 @@
                 <w:lang w:val="en-US"/>
               </w:rPr>
             </w:pPr>
+            <w:proofErr w:type="spellStart"/>
             <w:r>
               <w:rPr>
                 <w:rFonts w:ascii="Times New Roman" w:hAnsi="Times New Roman" w:cs="Times New Roman"/>
@@ -2465,7 +2546,18 @@
                 <w:szCs w:val="24"/>
                 <w:lang w:val="en-US"/>
               </w:rPr>
-              <w:t>Protocole UDP</w:t>
+              <w:t>Protocole</w:t>
+            </w:r>
+            <w:proofErr w:type="spellEnd"/>
+            <w:r>
+              <w:rPr>
+                <w:rFonts w:ascii="Times New Roman" w:hAnsi="Times New Roman" w:cs="Times New Roman"/>
+                <w:bCs/>
+                <w:sz w:val="24"/>
+                <w:szCs w:val="24"/>
+                <w:lang w:val="en-US"/>
+              </w:rPr>
+              <w:t xml:space="preserve"> UDP</w:t>
             </w:r>
           </w:p>
         </w:tc>
@@ -2521,8 +2613,20 @@
                 <w:szCs w:val="24"/>
                 <w:lang w:val="en-US"/>
               </w:rPr>
-              <w:t>Header checkum</w:t>
-            </w:r>
+              <w:t xml:space="preserve">Header </w:t>
+            </w:r>
+            <w:proofErr w:type="spellStart"/>
+            <w:r>
+              <w:rPr>
+                <w:rFonts w:ascii="Times New Roman" w:hAnsi="Times New Roman" w:cs="Times New Roman"/>
+                <w:bCs/>
+                <w:sz w:val="24"/>
+                <w:szCs w:val="24"/>
+                <w:lang w:val="en-US"/>
+              </w:rPr>
+              <w:t>checkum</w:t>
+            </w:r>
+            <w:proofErr w:type="spellEnd"/>
           </w:p>
         </w:tc>
         <w:tc>
@@ -3433,6 +3537,7 @@
                 <w:szCs w:val="24"/>
               </w:rPr>
             </w:pPr>
+            <w:proofErr w:type="spellStart"/>
             <w:r>
               <w:rPr>
                 <w:rFonts w:cstheme="minorHAnsi"/>
@@ -3440,6 +3545,7 @@
               </w:rPr>
               <w:t>Reseaux</w:t>
             </w:r>
+            <w:proofErr w:type="spellEnd"/>
           </w:p>
         </w:tc>
         <w:tc>
@@ -6458,8 +6564,18 @@
                 <w:sz w:val="24"/>
                 <w:szCs w:val="24"/>
               </w:rPr>
-              <w:t>Nous montre le live exeeded</w:t>
-            </w:r>
+              <w:t xml:space="preserve">Nous montre le live </w:t>
+            </w:r>
+            <w:proofErr w:type="spellStart"/>
+            <w:r>
+              <w:rPr>
+                <w:rFonts w:ascii="Times New Roman" w:hAnsi="Times New Roman" w:cs="Times New Roman"/>
+                <w:sz w:val="24"/>
+                <w:szCs w:val="24"/>
+              </w:rPr>
+              <w:t>exeeded</w:t>
+            </w:r>
+            <w:proofErr w:type="spellEnd"/>
           </w:p>
         </w:tc>
       </w:tr>
@@ -6909,6 +7025,7 @@
                 <w:szCs w:val="24"/>
               </w:rPr>
             </w:pPr>
+            <w:proofErr w:type="spellStart"/>
             <w:r>
               <w:rPr>
                 <w:rFonts w:ascii="Times New Roman" w:hAnsi="Times New Roman" w:cs="Times New Roman"/>
@@ -6916,7 +7033,17 @@
                 <w:sz w:val="24"/>
                 <w:szCs w:val="24"/>
               </w:rPr>
-              <w:t>Echo 0</w:t>
+              <w:t>Echo</w:t>
+            </w:r>
+            <w:proofErr w:type="spellEnd"/>
+            <w:r>
+              <w:rPr>
+                <w:rFonts w:ascii="Times New Roman" w:hAnsi="Times New Roman" w:cs="Times New Roman"/>
+                <w:bCs/>
+                <w:sz w:val="24"/>
+                <w:szCs w:val="24"/>
+              </w:rPr>
+              <w:t xml:space="preserve"> 0</w:t>
             </w:r>
           </w:p>
         </w:tc>

</xml_diff>